<commit_message>
EmailMessage with filled placeholders
</commit_message>
<xml_diff>
--- a/SunflowersBookingSystem.Services/Resources/ReservationConfirmation.docx
+++ b/SunflowersBookingSystem.Services/Resources/ReservationConfirmation.docx
@@ -9,12 +9,43 @@
     </w:p>
     <w:p>
       <w:r>
-        <w:t>Dear [Guest Name],</w:t>
+        <w:t>Dear {{</w:t>
+      </w:r>
+      <w:proofErr w:type="spellStart"/>
+      <w:r>
+        <w:t>firstName</w:t>
+      </w:r>
+      <w:proofErr w:type="spellEnd"/>
+      <w:r>
+        <w:t>}} {{</w:t>
+      </w:r>
+      <w:proofErr w:type="spellStart"/>
+      <w:r>
+        <w:t>lastName</w:t>
+      </w:r>
+      <w:proofErr w:type="spellEnd"/>
+      <w:r>
+        <w:t>}}</w:t>
+      </w:r>
+      <w:r>
+        <w:t>,</w:t>
       </w:r>
     </w:p>
     <w:p>
       <w:r>
-        <w:t>Thank you for choosing to stay at [Hotel Name]. We are delighted to confirm your reservation for [Dates of Stay].</w:t>
+        <w:t>Tha</w:t>
+      </w:r>
+      <w:r>
+        <w:t>nk you for choosing to stay at “Sunflowers”</w:t>
+      </w:r>
+      <w:r>
+        <w:t>. We are delighted to confirm your</w:t>
+      </w:r>
+      <w:r>
+        <w:t xml:space="preserve"> reservation</w:t>
+      </w:r>
+      <w:r>
+        <w:t>.</w:t>
       </w:r>
     </w:p>
     <w:p>
@@ -30,7 +61,18 @@
         </w:numPr>
       </w:pPr>
       <w:r>
-        <w:t>Arrival date: [Arrival Date]</w:t>
+        <w:t xml:space="preserve">Arrival date: </w:t>
+      </w:r>
+      <w:r>
+        <w:t>{{</w:t>
+      </w:r>
+      <w:proofErr w:type="spellStart"/>
+      <w:r>
+        <w:t>startDate</w:t>
+      </w:r>
+      <w:proofErr w:type="spellEnd"/>
+      <w:r>
+        <w:t>}}</w:t>
       </w:r>
     </w:p>
     <w:p>
@@ -41,46 +83,65 @@
         </w:numPr>
       </w:pPr>
       <w:r>
-        <w:t>Departure date: [Departure Date]</w:t>
-      </w:r>
-    </w:p>
-    <w:p>
-      <w:pPr>
-        <w:numPr>
-          <w:ilvl w:val="0"/>
-          <w:numId w:val="1"/>
-        </w:numPr>
-      </w:pPr>
-      <w:r>
-        <w:t>Number of guests: [Number of Guests]</w:t>
-      </w:r>
-    </w:p>
-    <w:p>
-      <w:pPr>
-        <w:numPr>
-          <w:ilvl w:val="0"/>
-          <w:numId w:val="1"/>
-        </w:numPr>
-      </w:pPr>
-      <w:r>
-        <w:t>Room type: [Room Type]</w:t>
-      </w:r>
-    </w:p>
-    <w:p>
-      <w:r>
-        <w:t>Please let us know if you require any additional services during your stay, such as airport pickup or extra bedding. We would be more than happy to assist you.</w:t>
-      </w:r>
-    </w:p>
-    <w:p>
-      <w:r>
-        <w:t>We look forward to welcoming you to [Hotel Name] and ensuring that your stay is enjoyable and memorable.</w:t>
+        <w:t xml:space="preserve">Departure date: </w:t>
+      </w:r>
+      <w:r>
+        <w:t>{{</w:t>
+      </w:r>
+      <w:proofErr w:type="spellStart"/>
+      <w:r>
+        <w:t>endDate</w:t>
+      </w:r>
+      <w:proofErr w:type="spellEnd"/>
+      <w:r>
+        <w:t>}}</w:t>
       </w:r>
       <w:bookmarkStart w:id="0" w:name="_GoBack"/>
       <w:bookmarkEnd w:id="0"/>
     </w:p>
     <w:p>
-      <w:r>
-        <w:t>Best regards, [Your Name] [Hotel Name]</w:t>
+      <w:pPr>
+        <w:ind w:left="720"/>
+      </w:pPr>
+    </w:p>
+    <w:p>
+      <w:r>
+        <w:t xml:space="preserve"> </w:t>
+      </w:r>
+      <w:r>
+        <w:t>Please let us know if you require any addi</w:t>
+      </w:r>
+      <w:r>
+        <w:t>tional services during your stay</w:t>
+      </w:r>
+      <w:r>
+        <w:t>. We would be more than happy to assist you.</w:t>
+      </w:r>
+    </w:p>
+    <w:p/>
+    <w:p>
+      <w:r>
+        <w:t xml:space="preserve"> </w:t>
+      </w:r>
+      <w:r>
+        <w:t xml:space="preserve">We look forward to welcoming you to </w:t>
+      </w:r>
+      <w:r>
+        <w:t xml:space="preserve">“Sunflowers” </w:t>
+      </w:r>
+      <w:r>
+        <w:t>and ensuring that your stay is enjoyable and memorable.</w:t>
+      </w:r>
+    </w:p>
+    <w:p>
+      <w:r>
+        <w:t xml:space="preserve"> </w:t>
+      </w:r>
+      <w:r>
+        <w:t>Best regards</w:t>
+      </w:r>
+      <w:r>
+        <w:t>, the “Sunflowers” staff.</w:t>
       </w:r>
     </w:p>
     <w:p/>
@@ -648,6 +709,7 @@
   <w:style w:type="character" w:default="1" w:styleId="DefaultParagraphFont">
     <w:name w:val="Default Paragraph Font"/>
     <w:uiPriority w:val="1"/>
+    <w:semiHidden/>
     <w:unhideWhenUsed/>
   </w:style>
   <w:style w:type="table" w:default="1" w:styleId="TableNormal">

</xml_diff>